<commit_message>
ceci est une seconde version
</commit_message>
<xml_diff>
--- a/ceci.docx
+++ b/ceci.docx
@@ -16,6 +16,13 @@
     <w:p>
       <w:r>
         <w:t xml:space="preserve"> Pour voir</w:t>
+      </w:r>
+    </w:p>
+    <w:p/>
+    <w:p/>
+    <w:p>
+      <w:r>
+        <w:t>Deuxieme ajout</w:t>
       </w:r>
       <w:bookmarkStart w:id="0" w:name="_GoBack"/>
       <w:bookmarkEnd w:id="0"/>

</xml_diff>

<commit_message>
changement dans une branche
</commit_message>
<xml_diff>
--- a/ceci.docx
+++ b/ceci.docx
@@ -24,6 +24,21 @@
       <w:r>
         <w:t>Deuxieme ajout</w:t>
       </w:r>
+    </w:p>
+    <w:p/>
+    <w:p>
+      <w:r>
+        <w:t>Dans une branche</w:t>
+      </w:r>
+    </w:p>
+    <w:p/>
+    <w:p/>
+    <w:p>
+      <w:r>
+        <w:t>Blabla</w:t>
+      </w:r>
+    </w:p>
+    <w:p>
       <w:bookmarkStart w:id="0" w:name="_GoBack"/>
       <w:bookmarkEnd w:id="0"/>
     </w:p>

</xml_diff>